<commit_message>
Prueba desde git comands
</commit_message>
<xml_diff>
--- a/Documentación/IEEE-830.docx
+++ b/Documentación/IEEE-830.docx
@@ -580,7 +580,7 @@
           <w:sz w:val="24"/>
           <w:shd w:fill="auto" w:val="clear"/>
         </w:rPr>
-        <w:t xml:space="preserve"> WEB APP PARA PSICOLOGO- PACIENTE</w:t>
+        <w:t xml:space="preserve"> WEB APP PARA PSICOLOGO- PACIENTE.</w:t>
       </w:r>
     </w:p>
     <w:p>
@@ -835,7 +835,6 @@
                 <w:spacing w:val="0"/>
                 <w:position w:val="0"/>
                 <w:sz w:val="22"/>
-                <w:shd w:fill="auto" w:val="clear"/>
               </w:rPr>
             </w:pPr>
             <w:r>
@@ -923,7 +922,6 @@
                 <w:color w:val="auto"/>
                 <w:spacing w:val="0"/>
                 <w:position w:val="0"/>
-                <w:shd w:fill="auto" w:val="clear"/>
               </w:rPr>
             </w:pPr>
             <w:r>
@@ -1763,7 +1761,6 @@
                 <w:spacing w:val="0"/>
                 <w:position w:val="0"/>
                 <w:sz w:val="22"/>
-                <w:shd w:fill="auto" w:val="clear"/>
               </w:rPr>
             </w:pPr>
             <w:r>
@@ -1806,7 +1803,6 @@
                 <w:spacing w:val="0"/>
                 <w:position w:val="0"/>
                 <w:sz w:val="22"/>
-                <w:shd w:fill="auto" w:val="clear"/>
               </w:rPr>
             </w:pPr>
             <w:r>
@@ -1849,7 +1845,6 @@
                 <w:spacing w:val="0"/>
                 <w:position w:val="0"/>
                 <w:sz w:val="22"/>
-                <w:shd w:fill="auto" w:val="clear"/>
               </w:rPr>
             </w:pPr>
             <w:r>
@@ -1892,7 +1887,6 @@
                 <w:spacing w:val="0"/>
                 <w:position w:val="0"/>
                 <w:sz w:val="22"/>
-                <w:shd w:fill="auto" w:val="clear"/>
               </w:rPr>
             </w:pPr>
             <w:r>
@@ -1941,7 +1935,6 @@
                 <w:spacing w:val="0"/>
                 <w:position w:val="0"/>
                 <w:sz w:val="22"/>
-                <w:shd w:fill="auto" w:val="clear"/>
               </w:rPr>
             </w:pPr>
             <w:r>
@@ -2694,7 +2687,6 @@
               <w:rPr>
                 <w:spacing w:val="0"/>
                 <w:position w:val="0"/>
-                <w:shd w:fill="auto" w:val="clear"/>
               </w:rPr>
             </w:pPr>
             <w:r>
@@ -2780,7 +2772,6 @@
               <w:rPr>
                 <w:spacing w:val="0"/>
                 <w:position w:val="0"/>
-                <w:shd w:fill="auto" w:val="clear"/>
               </w:rPr>
             </w:pPr>
             <w:r>
@@ -2866,7 +2857,6 @@
               <w:rPr>
                 <w:spacing w:val="0"/>
                 <w:position w:val="0"/>
-                <w:shd w:fill="auto" w:val="clear"/>
               </w:rPr>
             </w:pPr>
             <w:r>
@@ -2952,7 +2942,6 @@
               <w:rPr>
                 <w:spacing w:val="0"/>
                 <w:position w:val="0"/>
-                <w:shd w:fill="auto" w:val="clear"/>
               </w:rPr>
             </w:pPr>
             <w:r>
@@ -3038,7 +3027,6 @@
               <w:rPr>
                 <w:spacing w:val="0"/>
                 <w:position w:val="0"/>
-                <w:shd w:fill="auto" w:val="clear"/>
               </w:rPr>
             </w:pPr>
             <w:r>
@@ -3083,7 +3071,6 @@
               <w:rPr>
                 <w:spacing w:val="0"/>
                 <w:position w:val="0"/>
-                <w:shd w:fill="auto" w:val="clear"/>
               </w:rPr>
             </w:pPr>
             <w:r>
@@ -3174,7 +3161,7 @@
       <w:pPr>
         <w:numPr>
           <w:ilvl w:val="0"/>
-          <w:numId w:val="57"/>
+          <w:numId w:val="58"/>
         </w:numPr>
         <w:spacing w:before="120" w:after="60" w:line="240"/>
         <w:ind w:right="0" w:left="1321" w:hanging="720"/>
@@ -3258,7 +3245,6 @@
               <w:rPr>
                 <w:spacing w:val="0"/>
                 <w:position w:val="0"/>
-                <w:shd w:fill="auto" w:val="clear"/>
               </w:rPr>
             </w:pPr>
             <w:r>
@@ -3304,7 +3290,6 @@
               <w:rPr>
                 <w:spacing w:val="0"/>
                 <w:position w:val="0"/>
-                <w:shd w:fill="auto" w:val="clear"/>
               </w:rPr>
             </w:pPr>
             <w:r>
@@ -3356,7 +3341,6 @@
               <w:rPr>
                 <w:spacing w:val="0"/>
                 <w:position w:val="0"/>
-                <w:shd w:fill="auto" w:val="clear"/>
               </w:rPr>
             </w:pPr>
             <w:r>
@@ -3401,7 +3385,6 @@
               <w:rPr>
                 <w:spacing w:val="0"/>
                 <w:position w:val="0"/>
-                <w:shd w:fill="auto" w:val="clear"/>
               </w:rPr>
             </w:pPr>
             <w:r>
@@ -3451,7 +3434,6 @@
               <w:rPr>
                 <w:spacing w:val="0"/>
                 <w:position w:val="0"/>
-                <w:shd w:fill="auto" w:val="clear"/>
               </w:rPr>
             </w:pPr>
             <w:r>
@@ -3496,7 +3478,6 @@
               <w:rPr>
                 <w:spacing w:val="0"/>
                 <w:position w:val="0"/>
-                <w:shd w:fill="auto" w:val="clear"/>
               </w:rPr>
             </w:pPr>
             <w:r>
@@ -3546,7 +3527,6 @@
               <w:rPr>
                 <w:spacing w:val="0"/>
                 <w:position w:val="0"/>
-                <w:shd w:fill="auto" w:val="clear"/>
               </w:rPr>
             </w:pPr>
             <w:r>
@@ -3591,7 +3571,6 @@
               <w:rPr>
                 <w:spacing w:val="0"/>
                 <w:position w:val="0"/>
-                <w:shd w:fill="auto" w:val="clear"/>
               </w:rPr>
             </w:pPr>
             <w:r>
@@ -3641,7 +3620,6 @@
               <w:rPr>
                 <w:spacing w:val="0"/>
                 <w:position w:val="0"/>
-                <w:shd w:fill="auto" w:val="clear"/>
               </w:rPr>
             </w:pPr>
             <w:r>
@@ -3686,7 +3664,6 @@
               <w:rPr>
                 <w:spacing w:val="0"/>
                 <w:position w:val="0"/>
-                <w:shd w:fill="auto" w:val="clear"/>
               </w:rPr>
             </w:pPr>
             <w:r>
@@ -3736,7 +3713,6 @@
               <w:rPr>
                 <w:spacing w:val="0"/>
                 <w:position w:val="0"/>
-                <w:shd w:fill="auto" w:val="clear"/>
               </w:rPr>
             </w:pPr>
             <w:r>
@@ -3781,7 +3757,6 @@
               <w:rPr>
                 <w:spacing w:val="0"/>
                 <w:position w:val="0"/>
-                <w:shd w:fill="auto" w:val="clear"/>
               </w:rPr>
             </w:pPr>
             <w:r>
@@ -3831,7 +3806,6 @@
               <w:rPr>
                 <w:spacing w:val="0"/>
                 <w:position w:val="0"/>
-                <w:shd w:fill="auto" w:val="clear"/>
               </w:rPr>
             </w:pPr>
             <w:r>
@@ -3876,7 +3850,6 @@
               <w:rPr>
                 <w:spacing w:val="0"/>
                 <w:position w:val="0"/>
-                <w:shd w:fill="auto" w:val="clear"/>
               </w:rPr>
             </w:pPr>
             <w:r>
@@ -3926,7 +3899,6 @@
               <w:rPr>
                 <w:spacing w:val="0"/>
                 <w:position w:val="0"/>
-                <w:shd w:fill="auto" w:val="clear"/>
               </w:rPr>
             </w:pPr>
             <w:r>
@@ -3971,7 +3943,6 @@
               <w:rPr>
                 <w:spacing w:val="0"/>
                 <w:position w:val="0"/>
-                <w:shd w:fill="auto" w:val="clear"/>
               </w:rPr>
             </w:pPr>
             <w:r>
@@ -4011,7 +3982,7 @@
       <w:pPr>
         <w:numPr>
           <w:ilvl w:val="0"/>
-          <w:numId w:val="85"/>
+          <w:numId w:val="86"/>
         </w:numPr>
         <w:spacing w:before="120" w:after="60" w:line="240"/>
         <w:ind w:right="0" w:left="1321" w:hanging="720"/>
@@ -4095,7 +4066,6 @@
               <w:rPr>
                 <w:spacing w:val="0"/>
                 <w:position w:val="0"/>
-                <w:shd w:fill="auto" w:val="clear"/>
               </w:rPr>
             </w:pPr>
             <w:r>
@@ -4140,7 +4110,6 @@
               <w:rPr>
                 <w:spacing w:val="0"/>
                 <w:position w:val="0"/>
-                <w:shd w:fill="auto" w:val="clear"/>
               </w:rPr>
             </w:pPr>
             <w:r>
@@ -4191,7 +4160,6 @@
               <w:rPr>
                 <w:spacing w:val="0"/>
                 <w:position w:val="0"/>
-                <w:shd w:fill="auto" w:val="clear"/>
               </w:rPr>
             </w:pPr>
             <w:r>
@@ -4235,7 +4203,6 @@
               <w:rPr>
                 <w:spacing w:val="0"/>
                 <w:position w:val="0"/>
-                <w:shd w:fill="auto" w:val="clear"/>
               </w:rPr>
             </w:pPr>
             <w:r>
@@ -4275,7 +4242,7 @@
       <w:pPr>
         <w:numPr>
           <w:ilvl w:val="0"/>
-          <w:numId w:val="94"/>
+          <w:numId w:val="95"/>
         </w:numPr>
         <w:spacing w:before="120" w:after="60" w:line="240"/>
         <w:ind w:right="0" w:left="1321" w:hanging="720"/>
@@ -4351,7 +4318,7 @@
       <w:pPr>
         <w:numPr>
           <w:ilvl w:val="0"/>
-          <w:numId w:val="97"/>
+          <w:numId w:val="98"/>
         </w:numPr>
         <w:spacing w:before="120" w:after="60" w:line="240"/>
         <w:ind w:right="0" w:left="360" w:hanging="360"/>
@@ -4401,7 +4368,7 @@
       <w:pPr>
         <w:numPr>
           <w:ilvl w:val="0"/>
-          <w:numId w:val="99"/>
+          <w:numId w:val="100"/>
         </w:numPr>
         <w:spacing w:before="120" w:after="60" w:line="240"/>
         <w:ind w:right="0" w:left="1320" w:hanging="720"/>
@@ -4478,7 +4445,7 @@
       <w:pPr>
         <w:numPr>
           <w:ilvl w:val="0"/>
-          <w:numId w:val="102"/>
+          <w:numId w:val="103"/>
         </w:numPr>
         <w:spacing w:before="120" w:after="60" w:line="240"/>
         <w:ind w:right="0" w:left="1321" w:hanging="720"/>
@@ -4545,7 +4512,6 @@
               <w:rPr>
                 <w:spacing w:val="0"/>
                 <w:position w:val="0"/>
-                <w:shd w:fill="auto" w:val="clear"/>
               </w:rPr>
             </w:pPr>
             <w:r>
@@ -4587,7 +4553,6 @@
               <w:rPr>
                 <w:spacing w:val="0"/>
                 <w:position w:val="0"/>
-                <w:shd w:fill="auto" w:val="clear"/>
               </w:rPr>
             </w:pPr>
             <w:r>
@@ -4634,7 +4599,6 @@
               <w:rPr>
                 <w:spacing w:val="0"/>
                 <w:position w:val="0"/>
-                <w:shd w:fill="auto" w:val="clear"/>
               </w:rPr>
             </w:pPr>
             <w:r>
@@ -4676,7 +4640,6 @@
               <w:rPr>
                 <w:spacing w:val="0"/>
                 <w:position w:val="0"/>
-                <w:shd w:fill="auto" w:val="clear"/>
               </w:rPr>
             </w:pPr>
             <w:r>
@@ -4723,7 +4686,6 @@
               <w:rPr>
                 <w:spacing w:val="0"/>
                 <w:position w:val="0"/>
-                <w:shd w:fill="auto" w:val="clear"/>
               </w:rPr>
             </w:pPr>
             <w:r>
@@ -4765,7 +4727,6 @@
               <w:rPr>
                 <w:spacing w:val="0"/>
                 <w:position w:val="0"/>
-                <w:shd w:fill="auto" w:val="clear"/>
               </w:rPr>
             </w:pPr>
             <w:r>
@@ -4872,7 +4833,6 @@
               <w:rPr>
                 <w:spacing w:val="0"/>
                 <w:position w:val="0"/>
-                <w:shd w:fill="auto" w:val="clear"/>
               </w:rPr>
             </w:pPr>
             <w:r>
@@ -4914,7 +4874,6 @@
               <w:rPr>
                 <w:spacing w:val="0"/>
                 <w:position w:val="0"/>
-                <w:shd w:fill="auto" w:val="clear"/>
               </w:rPr>
             </w:pPr>
             <w:r>
@@ -4961,7 +4920,6 @@
               <w:rPr>
                 <w:spacing w:val="0"/>
                 <w:position w:val="0"/>
-                <w:shd w:fill="auto" w:val="clear"/>
               </w:rPr>
             </w:pPr>
             <w:r>
@@ -5003,7 +4961,6 @@
               <w:rPr>
                 <w:spacing w:val="0"/>
                 <w:position w:val="0"/>
-                <w:shd w:fill="auto" w:val="clear"/>
               </w:rPr>
             </w:pPr>
             <w:r>
@@ -5050,7 +5007,6 @@
               <w:rPr>
                 <w:spacing w:val="0"/>
                 <w:position w:val="0"/>
-                <w:shd w:fill="auto" w:val="clear"/>
               </w:rPr>
             </w:pPr>
             <w:r>
@@ -5092,7 +5048,6 @@
               <w:rPr>
                 <w:spacing w:val="0"/>
                 <w:position w:val="0"/>
-                <w:shd w:fill="auto" w:val="clear"/>
               </w:rPr>
             </w:pPr>
             <w:r>
@@ -5162,7 +5117,7 @@
       <w:pPr>
         <w:numPr>
           <w:ilvl w:val="0"/>
-          <w:numId w:val="122"/>
+          <w:numId w:val="123"/>
         </w:numPr>
         <w:spacing w:before="120" w:after="60" w:line="240"/>
         <w:ind w:right="0" w:left="1321" w:hanging="720"/>
@@ -5196,7 +5151,7 @@
       <w:pPr>
         <w:numPr>
           <w:ilvl w:val="0"/>
-          <w:numId w:val="122"/>
+          <w:numId w:val="123"/>
         </w:numPr>
         <w:spacing w:before="0" w:after="0" w:line="240"/>
         <w:ind w:right="0" w:left="1320" w:hanging="360"/>
@@ -5228,7 +5183,7 @@
       <w:pPr>
         <w:numPr>
           <w:ilvl w:val="0"/>
-          <w:numId w:val="122"/>
+          <w:numId w:val="123"/>
         </w:numPr>
         <w:spacing w:before="0" w:after="0" w:line="240"/>
         <w:ind w:right="0" w:left="1320" w:hanging="360"/>
@@ -5324,7 +5279,7 @@
       <w:pPr>
         <w:numPr>
           <w:ilvl w:val="0"/>
-          <w:numId w:val="126"/>
+          <w:numId w:val="127"/>
         </w:numPr>
         <w:spacing w:before="120" w:after="60" w:line="240"/>
         <w:ind w:right="0" w:left="357" w:hanging="357"/>
@@ -5711,7 +5666,6 @@
               <w:rPr>
                 <w:spacing w:val="0"/>
                 <w:position w:val="0"/>
-                <w:shd w:fill="auto" w:val="clear"/>
               </w:rPr>
             </w:pPr>
             <w:r>
@@ -5753,7 +5707,6 @@
               <w:rPr>
                 <w:spacing w:val="0"/>
                 <w:position w:val="0"/>
-                <w:shd w:fill="auto" w:val="clear"/>
               </w:rPr>
             </w:pPr>
             <w:r>
@@ -5800,7 +5753,6 @@
               <w:rPr>
                 <w:spacing w:val="0"/>
                 <w:position w:val="0"/>
-                <w:shd w:fill="auto" w:val="clear"/>
               </w:rPr>
             </w:pPr>
             <w:r>
@@ -5890,7 +5842,6 @@
               <w:rPr>
                 <w:spacing w:val="0"/>
                 <w:position w:val="0"/>
-                <w:shd w:fill="auto" w:val="clear"/>
               </w:rPr>
             </w:pPr>
           </w:p>
@@ -5925,7 +5876,6 @@
               <w:rPr>
                 <w:spacing w:val="0"/>
                 <w:position w:val="0"/>
-                <w:shd w:fill="auto" w:val="clear"/>
               </w:rPr>
             </w:pPr>
             <w:r>
@@ -6079,7 +6029,6 @@
               <w:rPr>
                 <w:spacing w:val="0"/>
                 <w:position w:val="0"/>
-                <w:shd w:fill="auto" w:val="clear"/>
               </w:rPr>
             </w:pPr>
           </w:p>
@@ -6114,7 +6063,6 @@
               <w:rPr>
                 <w:spacing w:val="0"/>
                 <w:position w:val="0"/>
-                <w:shd w:fill="auto" w:val="clear"/>
               </w:rPr>
             </w:pPr>
             <w:r>
@@ -6218,7 +6166,6 @@
                 <w:spacing w:val="0"/>
                 <w:position w:val="0"/>
                 <w:sz w:val="22"/>
-                <w:shd w:fill="auto" w:val="clear"/>
               </w:rPr>
             </w:pPr>
           </w:p>
@@ -6286,7 +6233,6 @@
               <w:rPr>
                 <w:spacing w:val="0"/>
                 <w:position w:val="0"/>
-                <w:shd w:fill="auto" w:val="clear"/>
               </w:rPr>
             </w:pPr>
             <w:r>
@@ -6541,28 +6487,28 @@
   <w:num w:numId="41">
     <w:abstractNumId w:val="48"/>
   </w:num>
-  <w:num w:numId="57">
+  <w:num w:numId="58">
     <w:abstractNumId w:val="42"/>
   </w:num>
-  <w:num w:numId="85">
+  <w:num w:numId="86">
     <w:abstractNumId w:val="36"/>
   </w:num>
-  <w:num w:numId="94">
+  <w:num w:numId="95">
     <w:abstractNumId w:val="30"/>
   </w:num>
-  <w:num w:numId="97">
+  <w:num w:numId="98">
     <w:abstractNumId w:val="24"/>
   </w:num>
-  <w:num w:numId="99">
+  <w:num w:numId="100">
     <w:abstractNumId w:val="18"/>
   </w:num>
-  <w:num w:numId="102">
+  <w:num w:numId="103">
     <w:abstractNumId w:val="12"/>
   </w:num>
-  <w:num w:numId="122">
+  <w:num w:numId="123">
     <w:abstractNumId w:val="6"/>
   </w:num>
-  <w:num w:numId="126">
+  <w:num w:numId="127">
     <w:abstractNumId w:val="0"/>
   </w:num>
 </w:numbering>

</xml_diff>